<commit_message>
Add Section 4.7: GJS in multi-layer immune evasion context
Addresses peer feedback (Reddit immunologist review):
- TME barrier acknowledgment (CAFs, TAMs, acidosis, hypoxia)
- Acute vs chronic cGAS-STING temporal distinction (Seok et al. 2023)
- TP53 mutation context with p53-independent pathways
- 2x2 GJS x STING status combinatorial biomarker matrix
- New limitation #3: TME may override gate-restoration
- Added Seok et al. 2023 (Arch Pharm Res) to references

Co-Authored-By: Claude Sonnet 4.5 <noreply@anthropic.com>
</commit_message>
<xml_diff>
--- a/paper/gjs_manuscript.docx
+++ b/paper/gjs_manuscript.docx
@@ -2,7 +2,7 @@
 <file path=word/document.xml><?xml version="1.0" encoding="utf-8"?>
 <w:document xmlns:w="http://schemas.openxmlformats.org/wordprocessingml/2006/main" xmlns:m="http://schemas.openxmlformats.org/officeDocument/2006/math" xmlns:r="http://schemas.openxmlformats.org/officeDocument/2006/relationships" xmlns:o="urn:schemas-microsoft-com:office:office" xmlns:v="urn:schemas-microsoft-com:vml" xmlns:w10="urn:schemas-microsoft-com:office:word" xmlns:a="http://schemas.openxmlformats.org/drawingml/2006/main" xmlns:pic="http://schemas.openxmlformats.org/drawingml/2006/picture" xmlns:wp="http://schemas.openxmlformats.org/drawingml/2006/wordprocessingDrawing">
   <w:body>
-    <w:bookmarkStart w:id="38" w:name="X89aa32856766443480a48ba26c6b1fe27a0f0cf"/>
+    <w:bookmarkStart w:id="39" w:name="X89aa32856766443480a48ba26c6b1fe27a0f0cf"/>
     <w:p>
       <w:pPr>
         <w:pStyle w:val="Heading1"/>
@@ -2428,7 +2428,7 @@
     </w:p>
     <w:bookmarkEnd w:id="22"/>
     <w:bookmarkEnd w:id="23"/>
-    <w:bookmarkStart w:id="32" w:name="discussion"/>
+    <w:bookmarkStart w:id="33" w:name="discussion"/>
     <w:p>
       <w:pPr>
         <w:pStyle w:val="Heading2"/>
@@ -2777,13 +2777,303 @@
       </w:r>
     </w:p>
     <w:bookmarkEnd w:id="29"/>
-    <w:bookmarkStart w:id="30" w:name="limitations-and-caveats"/>
+    <w:bookmarkStart w:id="30" w:name="X5be5a7f4a5152a28664d6203df7d511bfdc89f1"/>
     <w:p>
       <w:pPr>
         <w:pStyle w:val="Heading3"/>
       </w:pPr>
       <w:r>
-        <w:t xml:space="preserve">4.7 Limitations and Caveats</w:t>
+        <w:t xml:space="preserve">4.7 The GJS in Context: Gate-Jamming as One Layer of Multi-Layer Immune Evasion</w:t>
+      </w:r>
+    </w:p>
+    <w:p>
+      <w:pPr>
+        <w:pStyle w:val="FirstParagraph"/>
+      </w:pPr>
+      <w:r>
+        <w:t xml:space="preserve">The GJS measures one specific bottleneck — VDAC1 oligomerization suppression — within a multi-layer immune evasion architecture. It does not claim to be a standalone explanation for immunotherapy failure. Several additional layers must be considered:</w:t>
+      </w:r>
+    </w:p>
+    <w:p>
+      <w:pPr>
+        <w:pStyle w:val="BodyText"/>
+      </w:pPr>
+      <w:r>
+        <w:rPr>
+          <w:b/>
+          <w:bCs/>
+        </w:rPr>
+        <w:t xml:space="preserve">The tumor microenvironment (TME) barrier.</w:t>
+      </w:r>
+      <w:r>
+        <w:t xml:space="preserve"> </w:t>
+      </w:r>
+      <w:r>
+        <w:t xml:space="preserve">Even if gate-restoration succeeds in generating cGAS-STING signaling, the immunosuppressive TME — cancer-associated fibroblasts (CAFs), tumor-associated macrophages (TAMs), nutrient depletion, acidosis, and hypoxia — may prevent effector T cell infiltration and function. Most solid tumors build a physical and biochemical fortress that checkpoint inhibitors alone cannot penetrate. The GJS identifies</w:t>
+      </w:r>
+      <w:r>
+        <w:t xml:space="preserve"> </w:t>
+      </w:r>
+      <w:r>
+        <w:rPr>
+          <w:i/>
+          <w:iCs/>
+        </w:rPr>
+        <w:t xml:space="preserve">whether the mitochondrial alarm was silenced</w:t>
+      </w:r>
+      <w:r>
+        <w:t xml:space="preserve">, not whether the immune system can respond to it. This distinction is clinically important: a high-GJS tumor with an intact but physically excluded immune compartment requires a different therapeutic strategy (gate-restoration + TME remodeling) than a low-GJS tumor where innate signaling is already active but T cells are exhausted.</w:t>
+      </w:r>
+    </w:p>
+    <w:p>
+      <w:pPr>
+        <w:pStyle w:val="BodyText"/>
+      </w:pPr>
+      <w:r>
+        <w:rPr>
+          <w:b/>
+          <w:bCs/>
+        </w:rPr>
+        <w:t xml:space="preserve">The acute versus chronic cGAS-STING distinction.</w:t>
+      </w:r>
+      <w:r>
+        <w:t xml:space="preserve"> </w:t>
+      </w:r>
+      <w:r>
+        <w:t xml:space="preserve">The cGAS-STING pathway is not a simple on/off switch for anti-tumor immunity. Seok et al. (2023,</w:t>
+      </w:r>
+      <w:r>
+        <w:t xml:space="preserve"> </w:t>
+      </w:r>
+      <w:r>
+        <w:rPr>
+          <w:i/>
+          <w:iCs/>
+        </w:rPr>
+        <w:t xml:space="preserve">Archives of Pharmacological Research</w:t>
+      </w:r>
+      <w:r>
+        <w:t xml:space="preserve">) comprehensively reviewed the dual nature of cGAS-STING across disease contexts, documenting that chronic activation promotes tumor growth, metastasis, and immunosuppression — including cancer cell cGAMP transfer through gap junctions to activate pro-tumorigenic STING in astrocytes during brain metastasis. Genomic instability in cancer cells already produces cytosolic DNA fragments that activate cGAS-STING chronically, and this chronic signaling exhausts nearby immune cells while promoting tumor survival. Gate-jamming may therefore create a specific immunological profile: the</w:t>
+      </w:r>
+      <w:r>
+        <w:t xml:space="preserve"> </w:t>
+      </w:r>
+      <w:r>
+        <w:rPr>
+          <w:i/>
+          <w:iCs/>
+        </w:rPr>
+        <w:t xml:space="preserve">acute</w:t>
+      </w:r>
+      <w:r>
+        <w:t xml:space="preserve"> </w:t>
+      </w:r>
+      <w:r>
+        <w:t xml:space="preserve">oligomerization-dependent burst (apoptotic, involving cytochrome c + mtDNA co-release) is mechanistically distinct from</w:t>
+      </w:r>
+      <w:r>
+        <w:t xml:space="preserve"> </w:t>
+      </w:r>
+      <w:r>
+        <w:rPr>
+          <w:i/>
+          <w:iCs/>
+        </w:rPr>
+        <w:t xml:space="preserve">chronic</w:t>
+      </w:r>
+      <w:r>
+        <w:t xml:space="preserve"> </w:t>
+      </w:r>
+      <w:r>
+        <w:t xml:space="preserve">low-level mtDNA leak. Gate-jamming prevents the acute immunogenic burst while chronic leak continues — potentially giving the tumor the worst of both worlds from the host perspective: immunosuppressive tonic signaling without the immunogenic cell death that would trigger dendritic cell cross-presentation.</w:t>
+      </w:r>
+    </w:p>
+    <w:p>
+      <w:pPr>
+        <w:pStyle w:val="BodyText"/>
+      </w:pPr>
+      <w:r>
+        <w:rPr>
+          <w:b/>
+          <w:bCs/>
+        </w:rPr>
+        <w:t xml:space="preserve">The TP53 context.</w:t>
+      </w:r>
+      <w:r>
+        <w:t xml:space="preserve"> </w:t>
+      </w:r>
+      <w:r>
+        <w:t xml:space="preserve">Most solid tumors carry TP53 mutations, conferring intrinsic apoptosis resistance. Even if VDAC1 oligomerizes and releases cytochrome c, classical p53-dependent apoptosis may be blocked. However, VDAC1 oligomerization connects to p53-independent death pathways: Daniilidis et al. (2025) showed VDAC1’s N-terminal helix acts as a BH3-only sensitizer that neutralizes Bcl-xL and activates Bak independently of p53; Jang et al. (2024) and Ren et al. (2025) established VDAC1 oligomerization as essential for ferroptosis; and Wan et al. (2026) demonstrated its role in PANoptosis. Critically, cGAS-STING activation from mtDNA release operates entirely independently of p53 status. Gate-restoration in TP53-mutant tumors would therefore be expected to activate innate immune signaling and alternative death pathways even when classical apoptosis is blocked.</w:t>
+      </w:r>
+    </w:p>
+    <w:p>
+      <w:pPr>
+        <w:pStyle w:val="BodyText"/>
+      </w:pPr>
+      <w:r>
+        <w:rPr>
+          <w:b/>
+          <w:bCs/>
+        </w:rPr>
+        <w:t xml:space="preserve">The combinatorial biomarker framework.</w:t>
+      </w:r>
+      <w:r>
+        <w:t xml:space="preserve"> </w:t>
+      </w:r>
+      <w:r>
+        <w:t xml:space="preserve">These considerations suggest the GJS should be interpreted not in isolation but as part of a combinatorial matrix with STING pathway status:</w:t>
+      </w:r>
+    </w:p>
+    <w:tbl>
+      <w:tblPr>
+        <w:tblStyle w:val="Table"/>
+        <w:tblW w:type="pct" w:w="5000"/>
+        <w:tblLayout w:type="fixed"/>
+        <w:tblLook w:firstRow="1" w:lastRow="0" w:firstColumn="0" w:lastColumn="0" w:noHBand="0" w:noVBand="0" w:val="0020"/>
+      </w:tblPr>
+      <w:tblGrid>
+        <w:gridCol w:w="2640"/>
+        <w:gridCol w:w="2640"/>
+        <w:gridCol w:w="2640"/>
+      </w:tblGrid>
+      <w:tr>
+        <w:trPr>
+          <w:tblHeader w:val="on"/>
+        </w:trPr>
+        <w:tc>
+          <w:tcPr/>
+          <w:p>
+            <w:pPr>
+              <w:pStyle w:val="Compact"/>
+            </w:pPr>
+          </w:p>
+        </w:tc>
+        <w:tc>
+          <w:tcPr/>
+          <w:p>
+            <w:pPr>
+              <w:pStyle w:val="Compact"/>
+            </w:pPr>
+            <w:r>
+              <w:rPr>
+                <w:b/>
+                <w:bCs/>
+              </w:rPr>
+              <w:t xml:space="preserve">STING Intact</w:t>
+            </w:r>
+          </w:p>
+        </w:tc>
+        <w:tc>
+          <w:tcPr/>
+          <w:p>
+            <w:pPr>
+              <w:pStyle w:val="Compact"/>
+            </w:pPr>
+            <w:r>
+              <w:rPr>
+                <w:b/>
+                <w:bCs/>
+              </w:rPr>
+              <w:t xml:space="preserve">STING Silenced</w:t>
+            </w:r>
+          </w:p>
+        </w:tc>
+      </w:tr>
+      <w:tr>
+        <w:tc>
+          <w:tcPr/>
+          <w:p>
+            <w:pPr>
+              <w:pStyle w:val="Compact"/>
+            </w:pPr>
+            <w:r>
+              <w:rPr>
+                <w:b/>
+                <w:bCs/>
+              </w:rPr>
+              <w:t xml:space="preserve">High GJS</w:t>
+            </w:r>
+          </w:p>
+        </w:tc>
+        <w:tc>
+          <w:tcPr/>
+          <w:p>
+            <w:pPr>
+              <w:pStyle w:val="Compact"/>
+            </w:pPr>
+            <w:r>
+              <w:t xml:space="preserve">Gate jammed, pathway ready — strongest candidate for HK-II/Bcl-xL disruption + checkpoint inhibitors</w:t>
+            </w:r>
+          </w:p>
+        </w:tc>
+        <w:tc>
+          <w:tcPr/>
+          <w:p>
+            <w:pPr>
+              <w:pStyle w:val="Compact"/>
+            </w:pPr>
+            <w:r>
+              <w:t xml:space="preserve">Gate jammed AND downstream disabled — requires epigenetic reactivation (DNMT inhibitors) before gate-restoration</w:t>
+            </w:r>
+          </w:p>
+        </w:tc>
+      </w:tr>
+      <w:tr>
+        <w:tc>
+          <w:tcPr/>
+          <w:p>
+            <w:pPr>
+              <w:pStyle w:val="Compact"/>
+            </w:pPr>
+            <w:r>
+              <w:rPr>
+                <w:b/>
+                <w:bCs/>
+              </w:rPr>
+              <w:t xml:space="preserve">Low GJS</w:t>
+            </w:r>
+          </w:p>
+        </w:tc>
+        <w:tc>
+          <w:tcPr/>
+          <w:p>
+            <w:pPr>
+              <w:pStyle w:val="Compact"/>
+            </w:pPr>
+            <w:r>
+              <w:t xml:space="preserve">Gate open, pathway active — may respond to checkpoint inhibitors alone</w:t>
+            </w:r>
+          </w:p>
+        </w:tc>
+        <w:tc>
+          <w:tcPr/>
+          <w:p>
+            <w:pPr>
+              <w:pStyle w:val="Compact"/>
+            </w:pPr>
+            <w:r>
+              <w:t xml:space="preserve">Gate open but chronic activation — paradoxical immunosuppression territory (Lai 2025 scenario)</w:t>
+            </w:r>
+          </w:p>
+        </w:tc>
+      </w:tr>
+    </w:tbl>
+    <w:p>
+      <w:pPr>
+        <w:pStyle w:val="BodyText"/>
+      </w:pPr>
+      <w:r>
+        <w:t xml:space="preserve">STING silencing via promoter methylation (DNMT1/EZH2-mediated, as in KRAS-LKB1 lung cancers) occurs in 1–25% of tumors pan-cancer. The GJS × STING status matrix generates four distinct therapeutic predictions rather than a single biomarker threshold, each requiring different intervention strategies.</w:t>
+      </w:r>
+    </w:p>
+    <w:bookmarkEnd w:id="30"/>
+    <w:bookmarkStart w:id="31" w:name="limitations-and-caveats"/>
+    <w:p>
+      <w:pPr>
+        <w:pStyle w:val="Heading3"/>
+      </w:pPr>
+      <w:r>
+        <w:t xml:space="preserve">4.8 Limitations and Caveats</w:t>
       </w:r>
     </w:p>
     <w:p>
@@ -2846,7 +3136,7 @@
         <w:t xml:space="preserve">Immunity</w:t>
       </w:r>
       <w:r>
-        <w:t xml:space="preserve">) showed that VDAC-mediated mtDNA from senescent tumor cells can enhance immunosuppression via MDSC recruitment. The GJS does not capture whether gate-restoration will produce an anti-tumor or immunosuppressive cGAS-STING response. Temporal dynamics and cellular context are critical.</w:t>
+        <w:t xml:space="preserve">) showed that VDAC-mediated mtDNA from senescent tumor cells can enhance immunosuppression via MDSC recruitment. The GJS does not capture whether gate-restoration will produce an anti-tumor or immunosuppressive cGAS-STING response. Temporal dynamics and cellular context are critical (see Section 4.7).</w:t>
       </w:r>
     </w:p>
     <w:p>
@@ -2861,13 +3151,13 @@
           <w:b/>
           <w:bCs/>
         </w:rPr>
-        <w:t xml:space="preserve">VBIT-4 specificity has been challenged.</w:t>
-      </w:r>
-      <w:r>
-        <w:t xml:space="preserve"> </w:t>
-      </w:r>
-      <w:r>
-        <w:t xml:space="preserve">Ravishankar et al. (2025, bioRxiv) showed that VBIT-4 partitions into lipid bilayers at micromolar concentrations and disrupts membrane structure independent of VDAC1 — at 30 μM, VBIT-4 induced membrane rupture. Claims based solely on VBIT-4 require orthogonal validation through genetic approaches (VDAC1/3 knockout, K53R mutants, VSTM2L knockdown).</w:t>
+        <w:t xml:space="preserve">The TME may override gate-restoration.</w:t>
+      </w:r>
+      <w:r>
+        <w:t xml:space="preserve"> </w:t>
+      </w:r>
+      <w:r>
+        <w:t xml:space="preserve">Even successful restoration of VDAC1 oligomerization and cGAS-STING activation may be insufficient if the immunosuppressive microenvironment — CAFs, TAMs, acidosis, hypoxia — prevents immune cell infiltration and function. The GJS identifies a necessary condition, not a sufficient one.</w:t>
       </w:r>
     </w:p>
     <w:p>
@@ -2882,13 +3172,13 @@
           <w:b/>
           <w:bCs/>
         </w:rPr>
-        <w:t xml:space="preserve">LLM convergence is not truth.</w:t>
-      </w:r>
-      <w:r>
-        <w:t xml:space="preserve"> </w:t>
-      </w:r>
-      <w:r>
-        <w:t xml:space="preserve">Models may converge on plausible but incorrect mechanisms due to shared training biases. The IRIS protocol mitigates this through model diversity (five architectures from five companies), cross-run replication, literature verification, and explicit falsification criteria — but cannot eliminate it.</w:t>
+        <w:t xml:space="preserve">VBIT-4 specificity has been challenged.</w:t>
+      </w:r>
+      <w:r>
+        <w:t xml:space="preserve"> </w:t>
+      </w:r>
+      <w:r>
+        <w:t xml:space="preserve">Ravishankar et al. (2025, bioRxiv) showed that VBIT-4 partitions into lipid bilayers at micromolar concentrations and disrupts membrane structure independent of VDAC1 — at 30 μM, VBIT-4 induced membrane rupture. Claims based solely on VBIT-4 require orthogonal validation through genetic approaches (VDAC1/3 knockout, K53R mutants, VSTM2L knockdown).</w:t>
       </w:r>
     </w:p>
     <w:p>
@@ -2903,13 +3193,13 @@
           <w:b/>
           <w:bCs/>
         </w:rPr>
-        <w:t xml:space="preserve">The structural isomorphism may reflect training bias.</w:t>
-      </w:r>
-      <w:r>
-        <w:t xml:space="preserve"> </w:t>
-      </w:r>
-      <w:r>
-        <w:t xml:space="preserve">The pattern of dose-dependent bifurcation across six molecules may reflect a genuine biological principle or a shared representational tendency in LLM training corpora. Experimental validation of predicted threshold values would distinguish these possibilities.</w:t>
+        <w:t xml:space="preserve">LLM convergence is not truth.</w:t>
+      </w:r>
+      <w:r>
+        <w:t xml:space="preserve"> </w:t>
+      </w:r>
+      <w:r>
+        <w:t xml:space="preserve">Models may converge on plausible but incorrect mechanisms due to shared training biases. The IRIS protocol mitigates this through model diversity (five architectures from five companies), cross-run replication, literature verification, and explicit falsification criteria — but cannot eliminate it.</w:t>
       </w:r>
     </w:p>
     <w:p>
@@ -2924,6 +3214,27 @@
           <w:b/>
           <w:bCs/>
         </w:rPr>
+        <w:t xml:space="preserve">The structural isomorphism may reflect training bias.</w:t>
+      </w:r>
+      <w:r>
+        <w:t xml:space="preserve"> </w:t>
+      </w:r>
+      <w:r>
+        <w:t xml:space="preserve">The pattern of dose-dependent bifurcation across six molecules may reflect a genuine biological principle or a shared representational tendency in LLM training corpora. Experimental validation of predicted threshold values would distinguish these possibilities.</w:t>
+      </w:r>
+    </w:p>
+    <w:p>
+      <w:pPr>
+        <w:numPr>
+          <w:ilvl w:val="0"/>
+          <w:numId w:val="1003"/>
+        </w:numPr>
+      </w:pPr>
+      <w:r>
+        <w:rPr>
+          <w:b/>
+          <w:bCs/>
+        </w:rPr>
         <w:t xml:space="preserve">Cancer-type-specific predictions are preliminary.</w:t>
       </w:r>
       <w:r>
@@ -2933,14 +3244,14 @@
         <w:t xml:space="preserve">The claim that GBM is rate-limited by f_HKII while AML is rate-limited by f_BclxL comes from a run that failed the S3 convergence gate (session evo_20260218_002559). Cross-run analysis supports constituent claims, but the cancer-type specificity should be treated as hypothesis-generating.</w:t>
       </w:r>
     </w:p>
-    <w:bookmarkEnd w:id="30"/>
-    <w:bookmarkStart w:id="31" w:name="immediate-next-steps"/>
+    <w:bookmarkEnd w:id="31"/>
+    <w:bookmarkStart w:id="32" w:name="immediate-next-steps"/>
     <w:p>
       <w:pPr>
         <w:pStyle w:val="Heading3"/>
       </w:pPr>
       <w:r>
-        <w:t xml:space="preserve">4.8 Immediate Next Steps</w:t>
+        <w:t xml:space="preserve">4.9 Immediate Next Steps</w:t>
       </w:r>
     </w:p>
     <w:p>
@@ -3034,9 +3345,9 @@
         </w:pict>
       </w:r>
     </w:p>
-    <w:bookmarkEnd w:id="31"/>
     <w:bookmarkEnd w:id="32"/>
-    <w:bookmarkStart w:id="33" w:name="data-availability"/>
+    <w:bookmarkEnd w:id="33"/>
+    <w:bookmarkStart w:id="34" w:name="data-availability"/>
     <w:p>
       <w:pPr>
         <w:pStyle w:val="Heading2"/>
@@ -3229,8 +3540,8 @@
         </w:pict>
       </w:r>
     </w:p>
-    <w:bookmarkEnd w:id="33"/>
-    <w:bookmarkStart w:id="34" w:name="author-contributions"/>
+    <w:bookmarkEnd w:id="34"/>
+    <w:bookmarkStart w:id="35" w:name="author-contributions"/>
     <w:p>
       <w:pPr>
         <w:pStyle w:val="Heading2"/>
@@ -3254,8 +3565,8 @@
         </w:pict>
       </w:r>
     </w:p>
-    <w:bookmarkEnd w:id="34"/>
-    <w:bookmarkStart w:id="35" w:name="competing-interests"/>
+    <w:bookmarkEnd w:id="35"/>
+    <w:bookmarkStart w:id="36" w:name="competing-interests"/>
     <w:p>
       <w:pPr>
         <w:pStyle w:val="Heading2"/>
@@ -3279,8 +3590,8 @@
         </w:pict>
       </w:r>
     </w:p>
-    <w:bookmarkEnd w:id="35"/>
-    <w:bookmarkStart w:id="36" w:name="license"/>
+    <w:bookmarkEnd w:id="36"/>
+    <w:bookmarkStart w:id="37" w:name="license"/>
     <w:p>
       <w:pPr>
         <w:pStyle w:val="Heading2"/>
@@ -3304,8 +3615,8 @@
         </w:pict>
       </w:r>
     </w:p>
-    <w:bookmarkEnd w:id="36"/>
-    <w:bookmarkStart w:id="37" w:name="references"/>
+    <w:bookmarkEnd w:id="37"/>
+    <w:bookmarkStart w:id="38" w:name="references"/>
     <w:p>
       <w:pPr>
         <w:pStyle w:val="Heading2"/>
@@ -4243,6 +4554,30 @@
         <w:pStyle w:val="BodyText"/>
       </w:pPr>
       <w:r>
+        <w:t xml:space="preserve">Seok J, et al. (2023) Beyond DNA sensing: expanding the role of cGAS/STING in immunity and diseases.</w:t>
+      </w:r>
+      <w:r>
+        <w:t xml:space="preserve"> </w:t>
+      </w:r>
+      <w:r>
+        <w:rPr>
+          <w:i/>
+          <w:iCs/>
+        </w:rPr>
+        <w:t xml:space="preserve">Arch Pharm Res</w:t>
+      </w:r>
+      <w:r>
+        <w:t xml:space="preserve"> </w:t>
+      </w:r>
+      <w:r>
+        <w:t xml:space="preserve">46:500.</w:t>
+      </w:r>
+    </w:p>
+    <w:p>
+      <w:pPr>
+        <w:pStyle w:val="BodyText"/>
+      </w:pPr>
+      <w:r>
         <w:t xml:space="preserve">Shahid T, et al. (2022) HK2 in breast cancer.</w:t>
       </w:r>
       <w:r>
@@ -4430,8 +4765,8 @@
         <w:t xml:space="preserve">55:1370.</w:t>
       </w:r>
     </w:p>
-    <w:bookmarkEnd w:id="37"/>
     <w:bookmarkEnd w:id="38"/>
+    <w:bookmarkEnd w:id="39"/>
     <w:sectPr>
       <w:footnotePr>
         <w:numRestart w:val="eachSect"/>

</xml_diff>